<commit_message>
retested - operator, does not operate properly will need diagnosing
</commit_message>
<xml_diff>
--- a/6_Custom_List_Class_User_Stories.docx
+++ b/6_Custom_List_Class_User_Stories.docx
@@ -153,7 +153,7 @@
           <w:spacing w:val="0"/>
           <w:position w:val="0"/>
           <w:sz w:val="22"/>
-          <w:shd w:fill="auto" w:val="clear"/>
+          <w:shd w:fill="FFFF00" w:val="clear"/>
         </w:rPr>
         <w:t xml:space="preserve">(20 points) </w:t>
       </w:r>
@@ -164,7 +164,7 @@
           <w:spacing w:val="0"/>
           <w:position w:val="0"/>
           <w:sz w:val="22"/>
-          <w:shd w:fill="auto" w:val="clear"/>
+          <w:shd w:fill="FFFF00" w:val="clear"/>
         </w:rPr>
         <w:t xml:space="preserve">As a developer, I want to use Test Driven Development (TDD), so that I can write tests for my methods to pass to ensure proper functionality within my application. There needs to be several tests per method.</w:t>
       </w:r>
@@ -191,7 +191,7 @@
           <w:spacing w:val="0"/>
           <w:position w:val="0"/>
           <w:sz w:val="22"/>
-          <w:shd w:fill="auto" w:val="clear"/>
+          <w:shd w:fill="00FF00" w:val="clear"/>
         </w:rPr>
         <w:t xml:space="preserve">(5 points): </w:t>
       </w:r>
@@ -202,7 +202,7 @@
           <w:spacing w:val="0"/>
           <w:position w:val="0"/>
           <w:sz w:val="22"/>
-          <w:shd w:fill="auto" w:val="clear"/>
+          <w:shd w:fill="00FF00" w:val="clear"/>
         </w:rPr>
         <w:t xml:space="preserve">As a developer, I want to make good, consistent commits.</w:t>
       </w:r>
@@ -229,7 +229,7 @@
           <w:spacing w:val="0"/>
           <w:position w:val="0"/>
           <w:sz w:val="22"/>
-          <w:shd w:fill="auto" w:val="clear"/>
+          <w:shd w:fill="00FF00" w:val="clear"/>
         </w:rPr>
         <w:t xml:space="preserve">(10 points):</w:t>
       </w:r>
@@ -240,7 +240,7 @@
           <w:spacing w:val="0"/>
           <w:position w:val="0"/>
           <w:sz w:val="22"/>
-          <w:shd w:fill="auto" w:val="clear"/>
+          <w:shd w:fill="00FF00" w:val="clear"/>
         </w:rPr>
         <w:t xml:space="preserve"> As a developer, I want to use a custom-built list class that stores its values in an array, so that I can store any data type in my collection.</w:t>
       </w:r>
@@ -343,7 +343,7 @@
           <w:spacing w:val="0"/>
           <w:position w:val="0"/>
           <w:sz w:val="22"/>
-          <w:shd w:fill="auto" w:val="clear"/>
+          <w:shd w:fill="00FF00" w:val="clear"/>
         </w:rPr>
         <w:t xml:space="preserve">(10 points):</w:t>
       </w:r>
@@ -354,7 +354,7 @@
           <w:spacing w:val="0"/>
           <w:position w:val="0"/>
           <w:sz w:val="22"/>
-          <w:shd w:fill="auto" w:val="clear"/>
+          <w:shd w:fill="00FF00" w:val="clear"/>
         </w:rPr>
         <w:t xml:space="preserve"> As a developer, I want to create a C# indexer so that I can make the objects in my list accessible via index. I want to properly ensure that a user cannot access an out-of-bounds index.</w:t>
       </w:r>
@@ -419,7 +419,7 @@
           <w:spacing w:val="0"/>
           <w:position w:val="0"/>
           <w:sz w:val="22"/>
-          <w:shd w:fill="auto" w:val="clear"/>
+          <w:shd w:fill="00FF00" w:val="clear"/>
         </w:rPr>
         <w:t xml:space="preserve">(10 points):</w:t>
       </w:r>
@@ -430,7 +430,7 @@
           <w:spacing w:val="0"/>
           <w:position w:val="0"/>
           <w:sz w:val="22"/>
-          <w:shd w:fill="auto" w:val="clear"/>
+          <w:shd w:fill="00FF00" w:val="clear"/>
         </w:rPr>
         <w:t xml:space="preserve"> As a developer, I want the ability to remove an object from an instance of my custom-built list class by imitating the C# Remove() method.</w:t>
       </w:r>
@@ -457,7 +457,7 @@
           <w:spacing w:val="0"/>
           <w:position w:val="0"/>
           <w:sz w:val="22"/>
-          <w:shd w:fill="auto" w:val="clear"/>
+          <w:shd w:fill="00FF00" w:val="clear"/>
         </w:rPr>
         <w:t xml:space="preserve">(10 points):</w:t>
       </w:r>
@@ -468,7 +468,7 @@
           <w:spacing w:val="0"/>
           <w:position w:val="0"/>
           <w:sz w:val="22"/>
-          <w:shd w:fill="auto" w:val="clear"/>
+          <w:shd w:fill="00FF00" w:val="clear"/>
         </w:rPr>
         <w:t xml:space="preserve"> As a developer, I want to be able to override the ToString method that converts the contents of the custom list to a string. HINT: You can use .ToString() inside the method for this </w:t>
       </w:r>
@@ -484,18 +484,18 @@
           <w:spacing w:val="0"/>
           <w:position w:val="0"/>
           <w:sz w:val="22"/>
-          <w:shd w:fill="auto" w:val="clear"/>
-        </w:rPr>
-      </w:pPr>
-      <w:r>
-        <w:rPr>
-          <w:rFonts w:ascii="Calibri" w:hAnsi="Calibri" w:cs="Calibri" w:eastAsia="Calibri"/>
-          <w:b/>
-          <w:color w:val="000000"/>
-          <w:spacing w:val="0"/>
-          <w:position w:val="0"/>
-          <w:sz w:val="22"/>
-          <w:shd w:fill="auto" w:val="clear"/>
+          <w:shd w:fill="00FF00" w:val="clear"/>
+        </w:rPr>
+      </w:pPr>
+      <w:r>
+        <w:rPr>
+          <w:rFonts w:ascii="Calibri" w:hAnsi="Calibri" w:cs="Calibri" w:eastAsia="Calibri"/>
+          <w:b/>
+          <w:color w:val="000000"/>
+          <w:spacing w:val="0"/>
+          <w:position w:val="0"/>
+          <w:sz w:val="22"/>
+          <w:shd w:fill="00FF00" w:val="clear"/>
         </w:rPr>
         <w:t xml:space="preserve">(10 points):</w:t>
       </w:r>
@@ -506,7 +506,7 @@
           <w:spacing w:val="0"/>
           <w:position w:val="0"/>
           <w:sz w:val="22"/>
-          <w:shd w:fill="auto" w:val="clear"/>
+          <w:shd w:fill="00FF00" w:val="clear"/>
         </w:rPr>
         <w:t xml:space="preserve"> As a developer, I want to be able to overload the + operator, so that I can add two instances of the custom list class together.</w:t>
       </w:r>
@@ -526,17 +526,17 @@
           <w:spacing w:val="0"/>
           <w:position w:val="0"/>
           <w:sz w:val="22"/>
-          <w:shd w:fill="auto" w:val="clear"/>
-        </w:rPr>
-      </w:pPr>
-      <w:r>
-        <w:rPr>
-          <w:rFonts w:ascii="Calibri" w:hAnsi="Calibri" w:cs="Calibri" w:eastAsia="Calibri"/>
-          <w:color w:val="000000"/>
-          <w:spacing w:val="0"/>
-          <w:position w:val="0"/>
-          <w:sz w:val="22"/>
-          <w:shd w:fill="auto" w:val="clear"/>
+          <w:shd w:fill="00FF00" w:val="clear"/>
+        </w:rPr>
+      </w:pPr>
+      <w:r>
+        <w:rPr>
+          <w:rFonts w:ascii="Calibri" w:hAnsi="Calibri" w:cs="Calibri" w:eastAsia="Calibri"/>
+          <w:color w:val="000000"/>
+          <w:spacing w:val="0"/>
+          <w:position w:val="0"/>
+          <w:sz w:val="22"/>
+          <w:shd w:fill="00FF00" w:val="clear"/>
         </w:rPr>
         <w:t xml:space="preserve">List&lt;int&gt; one = new List&lt;int&gt;() {1,3,5}; and List&lt;int&gt; two = new List&lt;int&gt;() {2,4,6};</w:t>
       </w:r>
@@ -556,17 +556,17 @@
           <w:spacing w:val="0"/>
           <w:position w:val="0"/>
           <w:sz w:val="22"/>
-          <w:shd w:fill="auto" w:val="clear"/>
-        </w:rPr>
-      </w:pPr>
-      <w:r>
-        <w:rPr>
-          <w:rFonts w:ascii="Calibri" w:hAnsi="Calibri" w:cs="Calibri" w:eastAsia="Calibri"/>
-          <w:color w:val="000000"/>
-          <w:spacing w:val="0"/>
-          <w:position w:val="0"/>
-          <w:sz w:val="22"/>
-          <w:shd w:fill="auto" w:val="clear"/>
+          <w:shd w:fill="00FF00" w:val="clear"/>
+        </w:rPr>
+      </w:pPr>
+      <w:r>
+        <w:rPr>
+          <w:rFonts w:ascii="Calibri" w:hAnsi="Calibri" w:cs="Calibri" w:eastAsia="Calibri"/>
+          <w:color w:val="000000"/>
+          <w:spacing w:val="0"/>
+          <w:position w:val="0"/>
+          <w:sz w:val="22"/>
+          <w:shd w:fill="00FF00" w:val="clear"/>
         </w:rPr>
         <w:t xml:space="preserve">List&lt;int&gt; result = one + two;</w:t>
       </w:r>
@@ -586,17 +586,17 @@
           <w:spacing w:val="0"/>
           <w:position w:val="0"/>
           <w:sz w:val="22"/>
-          <w:shd w:fill="auto" w:val="clear"/>
-        </w:rPr>
-      </w:pPr>
-      <w:r>
-        <w:rPr>
-          <w:rFonts w:ascii="Calibri" w:hAnsi="Calibri" w:cs="Calibri" w:eastAsia="Calibri"/>
-          <w:color w:val="000000"/>
-          <w:spacing w:val="0"/>
-          <w:position w:val="0"/>
-          <w:sz w:val="22"/>
-          <w:shd w:fill="auto" w:val="clear"/>
+          <w:shd w:fill="00FF00" w:val="clear"/>
+        </w:rPr>
+      </w:pPr>
+      <w:r>
+        <w:rPr>
+          <w:rFonts w:ascii="Calibri" w:hAnsi="Calibri" w:cs="Calibri" w:eastAsia="Calibri"/>
+          <w:color w:val="000000"/>
+          <w:spacing w:val="0"/>
+          <w:position w:val="0"/>
+          <w:sz w:val="22"/>
+          <w:shd w:fill="00FF00" w:val="clear"/>
         </w:rPr>
         <w:t xml:space="preserve">result has 1,3,5,2,4,6</w:t>
       </w:r>
@@ -612,18 +612,18 @@
           <w:spacing w:val="0"/>
           <w:position w:val="0"/>
           <w:sz w:val="22"/>
-          <w:shd w:fill="auto" w:val="clear"/>
-        </w:rPr>
-      </w:pPr>
-      <w:r>
-        <w:rPr>
-          <w:rFonts w:ascii="Calibri" w:hAnsi="Calibri" w:cs="Calibri" w:eastAsia="Calibri"/>
-          <w:b/>
-          <w:color w:val="000000"/>
-          <w:spacing w:val="0"/>
-          <w:position w:val="0"/>
-          <w:sz w:val="22"/>
-          <w:shd w:fill="auto" w:val="clear"/>
+          <w:shd w:fill="00FF00" w:val="clear"/>
+        </w:rPr>
+      </w:pPr>
+      <w:r>
+        <w:rPr>
+          <w:rFonts w:ascii="Calibri" w:hAnsi="Calibri" w:cs="Calibri" w:eastAsia="Calibri"/>
+          <w:b/>
+          <w:color w:val="000000"/>
+          <w:spacing w:val="0"/>
+          <w:position w:val="0"/>
+          <w:sz w:val="22"/>
+          <w:shd w:fill="00FF00" w:val="clear"/>
         </w:rPr>
         <w:t xml:space="preserve">(10 points):</w:t>
       </w:r>
@@ -634,7 +634,7 @@
           <w:spacing w:val="0"/>
           <w:position w:val="0"/>
           <w:sz w:val="22"/>
-          <w:shd w:fill="auto" w:val="clear"/>
+          <w:shd w:fill="00FF00" w:val="clear"/>
         </w:rPr>
         <w:t xml:space="preserve"> As a developer, I want to be able to overload the </w:t>
       </w:r>
@@ -645,7 +645,7 @@
           <w:spacing w:val="0"/>
           <w:position w:val="0"/>
           <w:sz w:val="22"/>
-          <w:shd w:fill="auto" w:val="clear"/>
+          <w:shd w:fill="00FF00" w:val="clear"/>
         </w:rPr>
         <w:t xml:space="preserve">–</w:t>
       </w:r>
@@ -656,7 +656,7 @@
           <w:spacing w:val="0"/>
           <w:position w:val="0"/>
           <w:sz w:val="22"/>
-          <w:shd w:fill="auto" w:val="clear"/>
+          <w:shd w:fill="00FF00" w:val="clear"/>
         </w:rPr>
         <w:t xml:space="preserve"> operator, so that I can subtract one instance of a custom list class from another instance of a custom list class.</w:t>
       </w:r>
@@ -676,17 +676,17 @@
           <w:spacing w:val="0"/>
           <w:position w:val="0"/>
           <w:sz w:val="22"/>
-          <w:shd w:fill="auto" w:val="clear"/>
-        </w:rPr>
-      </w:pPr>
-      <w:r>
-        <w:rPr>
-          <w:rFonts w:ascii="Calibri" w:hAnsi="Calibri" w:cs="Calibri" w:eastAsia="Calibri"/>
-          <w:color w:val="000000"/>
-          <w:spacing w:val="0"/>
-          <w:position w:val="0"/>
-          <w:sz w:val="22"/>
-          <w:shd w:fill="auto" w:val="clear"/>
+          <w:shd w:fill="00FF00" w:val="clear"/>
+        </w:rPr>
+      </w:pPr>
+      <w:r>
+        <w:rPr>
+          <w:rFonts w:ascii="Calibri" w:hAnsi="Calibri" w:cs="Calibri" w:eastAsia="Calibri"/>
+          <w:color w:val="000000"/>
+          <w:spacing w:val="0"/>
+          <w:position w:val="0"/>
+          <w:sz w:val="22"/>
+          <w:shd w:fill="00FF00" w:val="clear"/>
         </w:rPr>
         <w:t xml:space="preserve">List&lt;int&gt; one = new List&lt;int&gt;() {1,3,5}; and List&lt;int&gt; two = new List&lt;int&gt;() {2,1,6};</w:t>
       </w:r>
@@ -706,17 +706,17 @@
           <w:spacing w:val="0"/>
           <w:position w:val="0"/>
           <w:sz w:val="22"/>
-          <w:shd w:fill="auto" w:val="clear"/>
-        </w:rPr>
-      </w:pPr>
-      <w:r>
-        <w:rPr>
-          <w:rFonts w:ascii="Calibri" w:hAnsi="Calibri" w:cs="Calibri" w:eastAsia="Calibri"/>
-          <w:color w:val="000000"/>
-          <w:spacing w:val="0"/>
-          <w:position w:val="0"/>
-          <w:sz w:val="22"/>
-          <w:shd w:fill="auto" w:val="clear"/>
+          <w:shd w:fill="00FF00" w:val="clear"/>
+        </w:rPr>
+      </w:pPr>
+      <w:r>
+        <w:rPr>
+          <w:rFonts w:ascii="Calibri" w:hAnsi="Calibri" w:cs="Calibri" w:eastAsia="Calibri"/>
+          <w:color w:val="000000"/>
+          <w:spacing w:val="0"/>
+          <w:position w:val="0"/>
+          <w:sz w:val="22"/>
+          <w:shd w:fill="00FF00" w:val="clear"/>
         </w:rPr>
         <w:t xml:space="preserve">List&lt;int&gt; result = one - two;</w:t>
       </w:r>
@@ -736,17 +736,17 @@
           <w:spacing w:val="0"/>
           <w:position w:val="0"/>
           <w:sz w:val="22"/>
-          <w:shd w:fill="auto" w:val="clear"/>
-        </w:rPr>
-      </w:pPr>
-      <w:r>
-        <w:rPr>
-          <w:rFonts w:ascii="Calibri" w:hAnsi="Calibri" w:cs="Calibri" w:eastAsia="Calibri"/>
-          <w:color w:val="000000"/>
-          <w:spacing w:val="0"/>
-          <w:position w:val="0"/>
-          <w:sz w:val="22"/>
-          <w:shd w:fill="auto" w:val="clear"/>
+          <w:shd w:fill="00FF00" w:val="clear"/>
+        </w:rPr>
+      </w:pPr>
+      <w:r>
+        <w:rPr>
+          <w:rFonts w:ascii="Calibri" w:hAnsi="Calibri" w:cs="Calibri" w:eastAsia="Calibri"/>
+          <w:color w:val="000000"/>
+          <w:spacing w:val="0"/>
+          <w:position w:val="0"/>
+          <w:sz w:val="22"/>
+          <w:shd w:fill="00FF00" w:val="clear"/>
         </w:rPr>
         <w:t xml:space="preserve">result has 3,5</w:t>
       </w:r>
@@ -762,18 +762,18 @@
           <w:spacing w:val="0"/>
           <w:position w:val="0"/>
           <w:sz w:val="22"/>
-          <w:shd w:fill="auto" w:val="clear"/>
-        </w:rPr>
-      </w:pPr>
-      <w:r>
-        <w:rPr>
-          <w:rFonts w:ascii="Calibri" w:hAnsi="Calibri" w:cs="Calibri" w:eastAsia="Calibri"/>
-          <w:b/>
-          <w:color w:val="000000"/>
-          <w:spacing w:val="0"/>
-          <w:position w:val="0"/>
-          <w:sz w:val="22"/>
-          <w:shd w:fill="auto" w:val="clear"/>
+          <w:shd w:fill="00FF00" w:val="clear"/>
+        </w:rPr>
+      </w:pPr>
+      <w:r>
+        <w:rPr>
+          <w:rFonts w:ascii="Calibri" w:hAnsi="Calibri" w:cs="Calibri" w:eastAsia="Calibri"/>
+          <w:b/>
+          <w:color w:val="000000"/>
+          <w:spacing w:val="0"/>
+          <w:position w:val="0"/>
+          <w:sz w:val="22"/>
+          <w:shd w:fill="00FF00" w:val="clear"/>
         </w:rPr>
         <w:t xml:space="preserve">(5 points): </w:t>
       </w:r>
@@ -784,7 +784,7 @@
           <w:spacing w:val="0"/>
           <w:position w:val="0"/>
           <w:sz w:val="22"/>
-          <w:shd w:fill="auto" w:val="clear"/>
+          <w:shd w:fill="00FF00" w:val="clear"/>
         </w:rPr>
         <w:t xml:space="preserve">As a developer, I want to write documentation in a .txt file that describes the details and functionality of my </w:t>
       </w:r>
@@ -795,7 +795,7 @@
           <w:spacing w:val="0"/>
           <w:position w:val="0"/>
           <w:sz w:val="22"/>
-          <w:shd w:fill="auto" w:val="clear"/>
+          <w:shd w:fill="00FF00" w:val="clear"/>
         </w:rPr>
         <w:t xml:space="preserve">–</w:t>
       </w:r>
@@ -806,7 +806,7 @@
           <w:spacing w:val="0"/>
           <w:position w:val="0"/>
           <w:sz w:val="22"/>
-          <w:shd w:fill="auto" w:val="clear"/>
+          <w:shd w:fill="00FF00" w:val="clear"/>
         </w:rPr>
         <w:t xml:space="preserve"> operator overload. I want to include details such as </w:t>
       </w:r>
@@ -817,7 +817,7 @@
           <w:spacing w:val="0"/>
           <w:position w:val="0"/>
           <w:sz w:val="22"/>
-          <w:shd w:fill="auto" w:val="clear"/>
+          <w:shd w:fill="00FF00" w:val="clear"/>
         </w:rPr>
         <w:t xml:space="preserve">“</w:t>
       </w:r>
@@ -828,7 +828,7 @@
           <w:spacing w:val="0"/>
           <w:position w:val="0"/>
           <w:sz w:val="22"/>
-          <w:shd w:fill="auto" w:val="clear"/>
+          <w:shd w:fill="00FF00" w:val="clear"/>
         </w:rPr>
         <w:t xml:space="preserve">syntax</w:t>
       </w:r>
@@ -839,7 +839,7 @@
           <w:spacing w:val="0"/>
           <w:position w:val="0"/>
           <w:sz w:val="22"/>
-          <w:shd w:fill="auto" w:val="clear"/>
+          <w:shd w:fill="00FF00" w:val="clear"/>
         </w:rPr>
         <w:t xml:space="preserve">”</w:t>
       </w:r>
@@ -850,7 +850,7 @@
           <w:spacing w:val="0"/>
           <w:position w:val="0"/>
           <w:sz w:val="22"/>
-          <w:shd w:fill="auto" w:val="clear"/>
+          <w:shd w:fill="00FF00" w:val="clear"/>
         </w:rPr>
         <w:t xml:space="preserve">, </w:t>
       </w:r>
@@ -861,7 +861,7 @@
           <w:spacing w:val="0"/>
           <w:position w:val="0"/>
           <w:sz w:val="22"/>
-          <w:shd w:fill="auto" w:val="clear"/>
+          <w:shd w:fill="00FF00" w:val="clear"/>
         </w:rPr>
         <w:t xml:space="preserve">“</w:t>
       </w:r>
@@ -872,7 +872,7 @@
           <w:spacing w:val="0"/>
           <w:position w:val="0"/>
           <w:sz w:val="22"/>
-          <w:shd w:fill="auto" w:val="clear"/>
+          <w:shd w:fill="00FF00" w:val="clear"/>
         </w:rPr>
         <w:t xml:space="preserve">parameters</w:t>
       </w:r>
@@ -883,7 +883,7 @@
           <w:spacing w:val="0"/>
           <w:position w:val="0"/>
           <w:sz w:val="22"/>
-          <w:shd w:fill="auto" w:val="clear"/>
+          <w:shd w:fill="00FF00" w:val="clear"/>
         </w:rPr>
         <w:t xml:space="preserve">”</w:t>
       </w:r>
@@ -894,7 +894,7 @@
           <w:spacing w:val="0"/>
           <w:position w:val="0"/>
           <w:sz w:val="22"/>
-          <w:shd w:fill="auto" w:val="clear"/>
+          <w:shd w:fill="00FF00" w:val="clear"/>
         </w:rPr>
         <w:t xml:space="preserve">, </w:t>
       </w:r>
@@ -905,7 +905,7 @@
           <w:spacing w:val="0"/>
           <w:position w:val="0"/>
           <w:sz w:val="22"/>
-          <w:shd w:fill="auto" w:val="clear"/>
+          <w:shd w:fill="00FF00" w:val="clear"/>
         </w:rPr>
         <w:t xml:space="preserve">“</w:t>
       </w:r>
@@ -916,7 +916,7 @@
           <w:spacing w:val="0"/>
           <w:position w:val="0"/>
           <w:sz w:val="22"/>
-          <w:shd w:fill="auto" w:val="clear"/>
+          <w:shd w:fill="00FF00" w:val="clear"/>
         </w:rPr>
         <w:t xml:space="preserve">return type</w:t>
       </w:r>
@@ -927,7 +927,7 @@
           <w:spacing w:val="0"/>
           <w:position w:val="0"/>
           <w:sz w:val="22"/>
-          <w:shd w:fill="auto" w:val="clear"/>
+          <w:shd w:fill="00FF00" w:val="clear"/>
         </w:rPr>
         <w:t xml:space="preserve">”</w:t>
       </w:r>
@@ -938,7 +938,7 @@
           <w:spacing w:val="0"/>
           <w:position w:val="0"/>
           <w:sz w:val="22"/>
-          <w:shd w:fill="auto" w:val="clear"/>
+          <w:shd w:fill="00FF00" w:val="clear"/>
         </w:rPr>
         <w:t xml:space="preserve">, and an example of it being used, with the output. I want to use the following piece of documentation as a guideline for my own documentation: </w:t>
       </w:r>
@@ -954,7 +954,7 @@
           <w:spacing w:val="0"/>
           <w:position w:val="0"/>
           <w:sz w:val="22"/>
-          <w:shd w:fill="auto" w:val="clear"/>
+          <w:shd w:fill="00FF00" w:val="clear"/>
         </w:rPr>
       </w:pPr>
       <w:hyperlink xmlns:r="http://schemas.openxmlformats.org/officeDocument/2006/relationships" r:id="docRId0">
@@ -966,7 +966,7 @@
             <w:position w:val="0"/>
             <w:sz w:val="22"/>
             <w:u w:val="single"/>
-            <w:shd w:fill="auto" w:val="clear"/>
+            <w:shd w:fill="00FF00" w:val="clear"/>
           </w:rPr>
           <w:t xml:space="preserve">https://msdn.microsoft.com/en-us/library/cd666k3e%28v=vs.110%29.aspx?f=255&amp;MSPPError=-2147217396</w:t>
         </w:r>
@@ -983,18 +983,18 @@
           <w:spacing w:val="0"/>
           <w:position w:val="0"/>
           <w:sz w:val="22"/>
-          <w:shd w:fill="auto" w:val="clear"/>
-        </w:rPr>
-      </w:pPr>
-      <w:r>
-        <w:rPr>
-          <w:rFonts w:ascii="Calibri" w:hAnsi="Calibri" w:cs="Calibri" w:eastAsia="Calibri"/>
-          <w:b/>
-          <w:color w:val="000000"/>
-          <w:spacing w:val="0"/>
-          <w:position w:val="0"/>
-          <w:sz w:val="22"/>
-          <w:shd w:fill="auto" w:val="clear"/>
+          <w:shd w:fill="00FF00" w:val="clear"/>
+        </w:rPr>
+      </w:pPr>
+      <w:r>
+        <w:rPr>
+          <w:rFonts w:ascii="Calibri" w:hAnsi="Calibri" w:cs="Calibri" w:eastAsia="Calibri"/>
+          <w:b/>
+          <w:color w:val="000000"/>
+          <w:spacing w:val="0"/>
+          <w:position w:val="0"/>
+          <w:sz w:val="22"/>
+          <w:shd w:fill="00FF00" w:val="clear"/>
         </w:rPr>
         <w:t xml:space="preserve">(10 points):</w:t>
       </w:r>
@@ -1005,7 +1005,7 @@
           <w:spacing w:val="0"/>
           <w:position w:val="0"/>
           <w:sz w:val="22"/>
-          <w:shd w:fill="auto" w:val="clear"/>
+          <w:shd w:fill="00FF00" w:val="clear"/>
         </w:rPr>
         <w:t xml:space="preserve"> As a developer, I want the ability to zip two custom list class instances together in the form of a zipper. An example:</w:t>
       </w:r>
@@ -1025,17 +1025,17 @@
           <w:spacing w:val="0"/>
           <w:position w:val="0"/>
           <w:sz w:val="22"/>
-          <w:shd w:fill="auto" w:val="clear"/>
-        </w:rPr>
-      </w:pPr>
-      <w:r>
-        <w:rPr>
-          <w:rFonts w:ascii="Calibri" w:hAnsi="Calibri" w:cs="Calibri" w:eastAsia="Calibri"/>
-          <w:color w:val="000000"/>
-          <w:spacing w:val="0"/>
-          <w:position w:val="0"/>
-          <w:sz w:val="22"/>
-          <w:shd w:fill="auto" w:val="clear"/>
+          <w:shd w:fill="00FF00" w:val="clear"/>
+        </w:rPr>
+      </w:pPr>
+      <w:r>
+        <w:rPr>
+          <w:rFonts w:ascii="Calibri" w:hAnsi="Calibri" w:cs="Calibri" w:eastAsia="Calibri"/>
+          <w:color w:val="000000"/>
+          <w:spacing w:val="0"/>
+          <w:position w:val="0"/>
+          <w:sz w:val="22"/>
+          <w:shd w:fill="00FF00" w:val="clear"/>
         </w:rPr>
         <w:t xml:space="preserve">I have List&lt;int&gt; odd = new List&lt;int&gt;() {1,3,5}; and List&lt;int&gt; even = new List&lt;int&gt;() {2,4,6}; </w:t>
       </w:r>
@@ -1055,17 +1055,17 @@
           <w:spacing w:val="0"/>
           <w:position w:val="0"/>
           <w:sz w:val="22"/>
-          <w:shd w:fill="auto" w:val="clear"/>
-        </w:rPr>
-      </w:pPr>
-      <w:r>
-        <w:rPr>
-          <w:rFonts w:ascii="Calibri" w:hAnsi="Calibri" w:cs="Calibri" w:eastAsia="Calibri"/>
-          <w:color w:val="000000"/>
-          <w:spacing w:val="0"/>
-          <w:position w:val="0"/>
-          <w:sz w:val="22"/>
-          <w:shd w:fill="auto" w:val="clear"/>
+          <w:shd w:fill="00FF00" w:val="clear"/>
+        </w:rPr>
+      </w:pPr>
+      <w:r>
+        <w:rPr>
+          <w:rFonts w:ascii="Calibri" w:hAnsi="Calibri" w:cs="Calibri" w:eastAsia="Calibri"/>
+          <w:color w:val="000000"/>
+          <w:spacing w:val="0"/>
+          <w:position w:val="0"/>
+          <w:sz w:val="22"/>
+          <w:shd w:fill="00FF00" w:val="clear"/>
         </w:rPr>
         <w:t xml:space="preserve">odd.Zip(even);</w:t>
       </w:r>
@@ -1085,17 +1085,17 @@
           <w:spacing w:val="0"/>
           <w:position w:val="0"/>
           <w:sz w:val="22"/>
-          <w:shd w:fill="auto" w:val="clear"/>
-        </w:rPr>
-      </w:pPr>
-      <w:r>
-        <w:rPr>
-          <w:rFonts w:ascii="Calibri" w:hAnsi="Calibri" w:cs="Calibri" w:eastAsia="Calibri"/>
-          <w:color w:val="000000"/>
-          <w:spacing w:val="0"/>
-          <w:position w:val="0"/>
-          <w:sz w:val="22"/>
-          <w:shd w:fill="auto" w:val="clear"/>
+          <w:shd w:fill="00FF00" w:val="clear"/>
+        </w:rPr>
+      </w:pPr>
+      <w:r>
+        <w:rPr>
+          <w:rFonts w:ascii="Calibri" w:hAnsi="Calibri" w:cs="Calibri" w:eastAsia="Calibri"/>
+          <w:color w:val="000000"/>
+          <w:spacing w:val="0"/>
+          <w:position w:val="0"/>
+          <w:sz w:val="22"/>
+          <w:shd w:fill="00FF00" w:val="clear"/>
         </w:rPr>
         <w:t xml:space="preserve">When lists odd and even are zipped together, your new list will contain values 1,2,3,4,5,6</w:t>
       </w:r>
@@ -1111,18 +1111,18 @@
           <w:spacing w:val="0"/>
           <w:position w:val="0"/>
           <w:sz w:val="22"/>
-          <w:shd w:fill="auto" w:val="clear"/>
-        </w:rPr>
-      </w:pPr>
-      <w:r>
-        <w:rPr>
-          <w:rFonts w:ascii="Calibri" w:hAnsi="Calibri" w:cs="Calibri" w:eastAsia="Calibri"/>
-          <w:b/>
-          <w:color w:val="000000"/>
-          <w:spacing w:val="0"/>
-          <w:position w:val="0"/>
-          <w:sz w:val="22"/>
-          <w:shd w:fill="auto" w:val="clear"/>
+          <w:shd w:fill="00FF00" w:val="clear"/>
+        </w:rPr>
+      </w:pPr>
+      <w:r>
+        <w:rPr>
+          <w:rFonts w:ascii="Calibri" w:hAnsi="Calibri" w:cs="Calibri" w:eastAsia="Calibri"/>
+          <w:b/>
+          <w:color w:val="000000"/>
+          <w:spacing w:val="0"/>
+          <w:position w:val="0"/>
+          <w:sz w:val="22"/>
+          <w:shd w:fill="00FF00" w:val="clear"/>
         </w:rPr>
         <w:t xml:space="preserve">(10 points):</w:t>
       </w:r>
@@ -1133,7 +1133,7 @@
           <w:spacing w:val="0"/>
           <w:position w:val="0"/>
           <w:sz w:val="22"/>
-          <w:shd w:fill="auto" w:val="clear"/>
+          <w:shd w:fill="00FF00" w:val="clear"/>
         </w:rPr>
         <w:t xml:space="preserve"> As a developer, I want the custom list class to be iterable.</w:t>
       </w:r>
@@ -1160,7 +1160,7 @@
           <w:spacing w:val="0"/>
           <w:position w:val="0"/>
           <w:sz w:val="22"/>
-          <w:shd w:fill="auto" w:val="clear"/>
+          <w:shd w:fill="FFFF00" w:val="clear"/>
         </w:rPr>
         <w:t xml:space="preserve">(10 points):</w:t>
       </w:r>
@@ -1171,7 +1171,7 @@
           <w:spacing w:val="0"/>
           <w:position w:val="0"/>
           <w:sz w:val="22"/>
-          <w:shd w:fill="auto" w:val="clear"/>
+          <w:shd w:fill="FFFF00" w:val="clear"/>
         </w:rPr>
         <w:t xml:space="preserve"> As a developer, I want to use C# best practices, SOLID design principles, and good naming conventions on the project. </w:t>
       </w:r>

</xml_diff>